<commit_message>
[Snapshots]: Added Demo screenshots
</commit_message>
<xml_diff>
--- a/BasicForm_strict/Docs/NEL_QA_Assignment.docx
+++ b/BasicForm_strict/Docs/NEL_QA_Assignment.docx
@@ -1833,16 +1833,7 @@
           <w:rFonts w:asciiTheme="majorHAnsi" w:hAnsiTheme="majorHAnsi" w:cstheme="majorHAnsi"/>
           <w:i/>
         </w:rPr>
-        <w:t xml:space="preserve"> the user enters an</w:t>
-      </w:r>
-      <w:bookmarkStart w:id="2" w:name="_GoBack"/>
-      <w:bookmarkEnd w:id="2"/>
-      <w:r>
-        <w:rPr>
-          <w:rFonts w:asciiTheme="majorHAnsi" w:hAnsiTheme="majorHAnsi" w:cstheme="majorHAnsi"/>
-          <w:i/>
-        </w:rPr>
-        <w:t xml:space="preserve"> invalid email address</w:t>
+        <w:t xml:space="preserve"> the user enters an invalid email address</w:t>
       </w:r>
     </w:p>
     <w:p>
@@ -1964,14 +1955,14 @@
       <w:pPr>
         <w:pStyle w:val="Heading2"/>
       </w:pPr>
-      <w:bookmarkStart w:id="3" w:name="_Toc217672411"/>
+      <w:bookmarkStart w:id="2" w:name="_Toc217672411"/>
       <w:r>
         <w:t>Scope</w:t>
       </w:r>
       <w:r>
         <w:t xml:space="preserve"> and rationale</w:t>
       </w:r>
-      <w:bookmarkEnd w:id="3"/>
+      <w:bookmarkEnd w:id="2"/>
     </w:p>
     <w:p>
       <w:pPr>
@@ -2639,11 +2630,11 @@
       <w:pPr>
         <w:pStyle w:val="Heading2"/>
       </w:pPr>
-      <w:bookmarkStart w:id="4" w:name="_Toc217672412"/>
+      <w:bookmarkStart w:id="3" w:name="_Toc217672412"/>
       <w:r>
         <w:t>Results</w:t>
       </w:r>
-      <w:bookmarkEnd w:id="4"/>
+      <w:bookmarkEnd w:id="3"/>
     </w:p>
     <w:p>
       <w:pPr>
@@ -2750,13 +2741,19 @@
     <w:p>
       <w:pPr>
         <w:pStyle w:val="Heading3"/>
-      </w:pPr>
-      <w:bookmarkStart w:id="5" w:name="_Toc217672413"/>
+        <w:rPr>
+          <w:rFonts w:cstheme="majorHAnsi"/>
+        </w:rPr>
+      </w:pPr>
+      <w:bookmarkStart w:id="4" w:name="_Toc217672413"/>
       <w:r>
+        <w:rPr>
+          <w:rFonts w:cstheme="majorHAnsi"/>
+        </w:rPr>
         <w:lastRenderedPageBreak/>
         <w:t>Results for TID-01</w:t>
       </w:r>
-      <w:bookmarkEnd w:id="5"/>
+      <w:bookmarkEnd w:id="4"/>
     </w:p>
     <w:tbl>
       <w:tblPr>
@@ -2829,7 +2826,6 @@
             <w:r>
               <w:rPr>
                 <w:rFonts w:asciiTheme="majorHAnsi" w:hAnsiTheme="majorHAnsi" w:cstheme="majorHAnsi"/>
-                <w:i/>
               </w:rPr>
               <w:t>Successful submission with all required fields filled</w:t>
             </w:r>
@@ -3015,11 +3011,6 @@
           </w:tcPr>
           <w:p>
             <w:pPr>
-              <w:pStyle w:val="ListParagraph"/>
-              <w:numPr>
-                <w:ilvl w:val="0"/>
-                <w:numId w:val="17"/>
-              </w:numPr>
               <w:jc w:val="both"/>
               <w:rPr>
                 <w:rFonts w:asciiTheme="majorHAnsi" w:hAnsiTheme="majorHAnsi" w:cstheme="majorHAnsi"/>
@@ -3029,9 +3020,16 @@
             <w:r>
               <w:rPr>
                 <w:rFonts w:asciiTheme="majorHAnsi" w:hAnsiTheme="majorHAnsi" w:cstheme="majorHAnsi"/>
-                <w:i/>
-              </w:rPr>
-              <w:t>When all the required fields are filled form should be submitted without any error message</w:t>
+              </w:rPr>
+              <w:t>When all the required fields are filled,</w:t>
+            </w:r>
+            <w:bookmarkStart w:id="5" w:name="_GoBack"/>
+            <w:bookmarkEnd w:id="5"/>
+            <w:r>
+              <w:rPr>
+                <w:rFonts w:asciiTheme="majorHAnsi" w:hAnsiTheme="majorHAnsi" w:cstheme="majorHAnsi"/>
+              </w:rPr>
+              <w:t xml:space="preserve"> the form should be submitted successfully without any validation error messages</w:t>
             </w:r>
           </w:p>
         </w:tc>
@@ -3188,10 +3186,9 @@
             </w:pPr>
             <w:r>
               <w:rPr>
-                <w:rFonts w:asciiTheme="majorHAnsi" w:eastAsia="Times New Roman" w:hAnsiTheme="majorHAnsi" w:cstheme="majorHAnsi"/>
-                <w:color w:val="000000"/>
-              </w:rPr>
-              <w:t>User opens the form.io and chose the basic form from the given URL</w:t>
+                <w:rFonts w:asciiTheme="majorHAnsi" w:hAnsiTheme="majorHAnsi" w:cstheme="majorHAnsi"/>
+              </w:rPr>
+              <w:t>User has access to a supported browser</w:t>
             </w:r>
           </w:p>
         </w:tc>
@@ -3352,7 +3349,7 @@
                 <w:rFonts w:asciiTheme="majorHAnsi" w:eastAsia="Times New Roman" w:hAnsiTheme="majorHAnsi" w:cstheme="majorHAnsi"/>
                 <w:color w:val="000000"/>
               </w:rPr>
-              <w:t xml:space="preserve">Username: </w:t>
+              <w:t>Username: Pavithra</w:t>
             </w:r>
           </w:p>
         </w:tc>
@@ -3447,7 +3444,7 @@
                 <w:rFonts w:asciiTheme="majorHAnsi" w:eastAsia="Times New Roman" w:hAnsiTheme="majorHAnsi" w:cstheme="majorHAnsi"/>
                 <w:color w:val="000000"/>
               </w:rPr>
-              <w:t xml:space="preserve">Password: </w:t>
+              <w:t>Password: Subramaniyam</w:t>
             </w:r>
           </w:p>
         </w:tc>
@@ -3542,106 +3539,7 @@
                 <w:rFonts w:asciiTheme="majorHAnsi" w:eastAsia="Times New Roman" w:hAnsiTheme="majorHAnsi" w:cstheme="majorHAnsi"/>
                 <w:color w:val="000000"/>
               </w:rPr>
-              <w:t>Email</w:t>
-            </w:r>
-            <w:r>
-              <w:rPr>
-                <w:rFonts w:asciiTheme="majorHAnsi" w:eastAsia="Times New Roman" w:hAnsiTheme="majorHAnsi" w:cstheme="majorHAnsi"/>
-                <w:color w:val="000000"/>
-              </w:rPr>
-              <w:t xml:space="preserve">: </w:t>
-            </w:r>
-          </w:p>
-        </w:tc>
-      </w:tr>
-      <w:tr>
-        <w:trPr>
-          <w:trHeight w:val="500"/>
-        </w:trPr>
-        <w:tc>
-          <w:tcPr>
-            <w:tcW w:w="855" w:type="dxa"/>
-            <w:tcBorders>
-              <w:top w:val="nil"/>
-              <w:left w:val="single" w:sz="4" w:space="0" w:color="BFBFBF"/>
-              <w:bottom w:val="single" w:sz="4" w:space="0" w:color="BFBFBF"/>
-              <w:right w:val="nil"/>
-            </w:tcBorders>
-            <w:shd w:val="clear" w:color="000000" w:fill="ADADAD"/>
-            <w:vAlign w:val="center"/>
-          </w:tcPr>
-          <w:p>
-            <w:pPr>
-              <w:rPr>
-                <w:rFonts w:asciiTheme="majorHAnsi" w:eastAsia="Times New Roman" w:hAnsiTheme="majorHAnsi" w:cstheme="majorHAnsi"/>
-                <w:color w:val="000000"/>
-              </w:rPr>
-            </w:pPr>
-          </w:p>
-        </w:tc>
-        <w:tc>
-          <w:tcPr>
-            <w:tcW w:w="630" w:type="dxa"/>
-            <w:tcBorders>
-              <w:top w:val="nil"/>
-              <w:left w:val="single" w:sz="4" w:space="0" w:color="BFBFBF"/>
-              <w:bottom w:val="single" w:sz="4" w:space="0" w:color="BFBFBF"/>
-              <w:right w:val="single" w:sz="4" w:space="0" w:color="BFBFBF"/>
-            </w:tcBorders>
-            <w:shd w:val="clear" w:color="000000" w:fill="94DCF8"/>
-            <w:noWrap/>
-            <w:vAlign w:val="center"/>
-          </w:tcPr>
-          <w:p>
-            <w:pPr>
-              <w:jc w:val="center"/>
-              <w:rPr>
-                <w:rFonts w:asciiTheme="majorHAnsi" w:eastAsia="Times New Roman" w:hAnsiTheme="majorHAnsi" w:cstheme="majorHAnsi"/>
-                <w:color w:val="000000"/>
-              </w:rPr>
-            </w:pPr>
-            <w:r>
-              <w:rPr>
-                <w:rFonts w:asciiTheme="majorHAnsi" w:eastAsia="Times New Roman" w:hAnsiTheme="majorHAnsi" w:cstheme="majorHAnsi"/>
-                <w:color w:val="000000"/>
-              </w:rPr>
-              <w:t>4</w:t>
-            </w:r>
-          </w:p>
-        </w:tc>
-        <w:tc>
-          <w:tcPr>
-            <w:tcW w:w="6789" w:type="dxa"/>
-            <w:gridSpan w:val="4"/>
-            <w:tcBorders>
-              <w:top w:val="single" w:sz="4" w:space="0" w:color="BFBFBF"/>
-              <w:left w:val="nil"/>
-              <w:bottom w:val="single" w:sz="4" w:space="0" w:color="BFBFBF"/>
-              <w:right w:val="single" w:sz="4" w:space="0" w:color="BFBFBF"/>
-            </w:tcBorders>
-            <w:shd w:val="clear" w:color="auto" w:fill="auto"/>
-            <w:vAlign w:val="center"/>
-          </w:tcPr>
-          <w:p>
-            <w:pPr>
-              <w:rPr>
-                <w:rFonts w:asciiTheme="majorHAnsi" w:eastAsia="Times New Roman" w:hAnsiTheme="majorHAnsi" w:cstheme="majorHAnsi"/>
-                <w:color w:val="000000"/>
-              </w:rPr>
-            </w:pPr>
-            <w:r>
-              <w:rPr>
-                <w:rFonts w:asciiTheme="majorHAnsi" w:eastAsia="Times New Roman" w:hAnsiTheme="majorHAnsi" w:cstheme="majorHAnsi"/>
-                <w:color w:val="000000"/>
-              </w:rPr>
-              <w:t>Phone</w:t>
-            </w:r>
-            <w:r>
-              <w:rPr>
-                <w:rFonts w:asciiTheme="majorHAnsi" w:eastAsia="Times New Roman" w:hAnsiTheme="majorHAnsi" w:cstheme="majorHAnsi"/>
-                <w:color w:val="000000"/>
-              </w:rPr>
-              <w:t xml:space="preserve">: </w:t>
+              <w:t>Email: example@example.com</w:t>
             </w:r>
           </w:p>
         </w:tc>
@@ -3796,6 +3694,12 @@
                 <w:color w:val="000000"/>
               </w:rPr>
             </w:pPr>
+            <w:r>
+              <w:rPr>
+                <w:rFonts w:asciiTheme="majorHAnsi" w:hAnsiTheme="majorHAnsi" w:cstheme="majorHAnsi"/>
+              </w:rPr>
+              <w:t>Open the Form.io demo application</w:t>
+            </w:r>
           </w:p>
         </w:tc>
       </w:tr>
@@ -3883,6 +3787,19 @@
                 <w:color w:val="000000"/>
               </w:rPr>
             </w:pPr>
+            <w:r>
+              <w:rPr>
+                <w:rFonts w:asciiTheme="majorHAnsi" w:hAnsiTheme="majorHAnsi" w:cstheme="majorHAnsi"/>
+              </w:rPr>
+              <w:t xml:space="preserve">Navigate to the </w:t>
+            </w:r>
+            <w:r>
+              <w:rPr>
+                <w:rStyle w:val="Strong"/>
+                <w:rFonts w:asciiTheme="majorHAnsi" w:hAnsiTheme="majorHAnsi" w:cstheme="majorHAnsi"/>
+              </w:rPr>
+              <w:t>Simple Form</w:t>
+            </w:r>
           </w:p>
         </w:tc>
       </w:tr>
@@ -3970,6 +3887,25 @@
                 <w:color w:val="000000"/>
               </w:rPr>
             </w:pPr>
+            <w:r>
+              <w:rPr>
+                <w:rFonts w:asciiTheme="majorHAnsi" w:hAnsiTheme="majorHAnsi" w:cstheme="majorHAnsi"/>
+              </w:rPr>
+              <w:t xml:space="preserve">Enter a valid value in the </w:t>
+            </w:r>
+            <w:r>
+              <w:rPr>
+                <w:rStyle w:val="Strong"/>
+                <w:rFonts w:asciiTheme="majorHAnsi" w:hAnsiTheme="majorHAnsi" w:cstheme="majorHAnsi"/>
+              </w:rPr>
+              <w:t>First Name</w:t>
+            </w:r>
+            <w:r>
+              <w:rPr>
+                <w:rFonts w:asciiTheme="majorHAnsi" w:hAnsiTheme="majorHAnsi" w:cstheme="majorHAnsi"/>
+              </w:rPr>
+              <w:t xml:space="preserve"> field</w:t>
+            </w:r>
           </w:p>
         </w:tc>
       </w:tr>
@@ -4057,6 +3993,25 @@
                 <w:color w:val="000000"/>
               </w:rPr>
             </w:pPr>
+            <w:r>
+              <w:rPr>
+                <w:rFonts w:asciiTheme="majorHAnsi" w:hAnsiTheme="majorHAnsi" w:cstheme="majorHAnsi"/>
+              </w:rPr>
+              <w:t xml:space="preserve">Enter a valid value in the </w:t>
+            </w:r>
+            <w:r>
+              <w:rPr>
+                <w:rStyle w:val="Strong"/>
+                <w:rFonts w:asciiTheme="majorHAnsi" w:hAnsiTheme="majorHAnsi" w:cstheme="majorHAnsi"/>
+              </w:rPr>
+              <w:t>Last Name</w:t>
+            </w:r>
+            <w:r>
+              <w:rPr>
+                <w:rFonts w:asciiTheme="majorHAnsi" w:hAnsiTheme="majorHAnsi" w:cstheme="majorHAnsi"/>
+              </w:rPr>
+              <w:t xml:space="preserve"> field</w:t>
+            </w:r>
           </w:p>
         </w:tc>
       </w:tr>
@@ -4144,6 +4099,121 @@
                 <w:color w:val="000000"/>
               </w:rPr>
             </w:pPr>
+            <w:r>
+              <w:rPr>
+                <w:rFonts w:asciiTheme="majorHAnsi" w:hAnsiTheme="majorHAnsi" w:cstheme="majorHAnsi"/>
+              </w:rPr>
+              <w:t xml:space="preserve">Enter a valid email address in the </w:t>
+            </w:r>
+            <w:r>
+              <w:rPr>
+                <w:rStyle w:val="Strong"/>
+                <w:rFonts w:asciiTheme="majorHAnsi" w:hAnsiTheme="majorHAnsi" w:cstheme="majorHAnsi"/>
+              </w:rPr>
+              <w:t>Email</w:t>
+            </w:r>
+            <w:r>
+              <w:rPr>
+                <w:rFonts w:asciiTheme="majorHAnsi" w:hAnsiTheme="majorHAnsi" w:cstheme="majorHAnsi"/>
+              </w:rPr>
+              <w:t xml:space="preserve"> field</w:t>
+            </w:r>
+          </w:p>
+        </w:tc>
+      </w:tr>
+      <w:tr>
+        <w:trPr>
+          <w:trHeight w:val="500"/>
+        </w:trPr>
+        <w:tc>
+          <w:tcPr>
+            <w:tcW w:w="855" w:type="dxa"/>
+            <w:tcBorders>
+              <w:top w:val="nil"/>
+              <w:left w:val="single" w:sz="4" w:space="0" w:color="BFBFBF"/>
+              <w:bottom w:val="single" w:sz="4" w:space="0" w:color="BFBFBF"/>
+              <w:right w:val="nil"/>
+            </w:tcBorders>
+            <w:shd w:val="clear" w:color="000000" w:fill="ADADAD"/>
+            <w:vAlign w:val="center"/>
+          </w:tcPr>
+          <w:p>
+            <w:pPr>
+              <w:rPr>
+                <w:rFonts w:asciiTheme="majorHAnsi" w:eastAsia="Times New Roman" w:hAnsiTheme="majorHAnsi" w:cstheme="majorHAnsi"/>
+                <w:color w:val="000000"/>
+              </w:rPr>
+            </w:pPr>
+          </w:p>
+        </w:tc>
+        <w:tc>
+          <w:tcPr>
+            <w:tcW w:w="630" w:type="dxa"/>
+            <w:tcBorders>
+              <w:top w:val="nil"/>
+              <w:left w:val="single" w:sz="4" w:space="0" w:color="BFBFBF"/>
+              <w:bottom w:val="single" w:sz="4" w:space="0" w:color="BFBFBF"/>
+              <w:right w:val="single" w:sz="4" w:space="0" w:color="BFBFBF"/>
+            </w:tcBorders>
+            <w:shd w:val="clear" w:color="000000" w:fill="94DCF8"/>
+            <w:noWrap/>
+            <w:vAlign w:val="center"/>
+          </w:tcPr>
+          <w:p>
+            <w:pPr>
+              <w:jc w:val="center"/>
+              <w:rPr>
+                <w:rFonts w:asciiTheme="majorHAnsi" w:eastAsia="Times New Roman" w:hAnsiTheme="majorHAnsi" w:cstheme="majorHAnsi"/>
+                <w:color w:val="000000"/>
+              </w:rPr>
+            </w:pPr>
+            <w:r>
+              <w:rPr>
+                <w:rFonts w:asciiTheme="majorHAnsi" w:eastAsia="Times New Roman" w:hAnsiTheme="majorHAnsi" w:cstheme="majorHAnsi"/>
+                <w:color w:val="000000"/>
+              </w:rPr>
+              <w:t>6</w:t>
+            </w:r>
+          </w:p>
+        </w:tc>
+        <w:tc>
+          <w:tcPr>
+            <w:tcW w:w="6789" w:type="dxa"/>
+            <w:gridSpan w:val="4"/>
+            <w:tcBorders>
+              <w:top w:val="single" w:sz="4" w:space="0" w:color="BFBFBF"/>
+              <w:left w:val="nil"/>
+              <w:bottom w:val="single" w:sz="4" w:space="0" w:color="BFBFBF"/>
+              <w:right w:val="single" w:sz="4" w:space="0" w:color="BFBFBF"/>
+            </w:tcBorders>
+            <w:shd w:val="clear" w:color="auto" w:fill="auto"/>
+            <w:vAlign w:val="center"/>
+          </w:tcPr>
+          <w:p>
+            <w:pPr>
+              <w:rPr>
+                <w:rFonts w:asciiTheme="majorHAnsi" w:hAnsiTheme="majorHAnsi" w:cstheme="majorHAnsi"/>
+              </w:rPr>
+            </w:pPr>
+            <w:r>
+              <w:rPr>
+                <w:rFonts w:asciiTheme="majorHAnsi" w:hAnsiTheme="majorHAnsi" w:cstheme="majorHAnsi"/>
+              </w:rPr>
+              <w:t xml:space="preserve">Click the </w:t>
+            </w:r>
+            <w:r>
+              <w:rPr>
+                <w:rStyle w:val="Strong"/>
+                <w:rFonts w:asciiTheme="majorHAnsi" w:hAnsiTheme="majorHAnsi" w:cstheme="majorHAnsi"/>
+              </w:rPr>
+              <w:t>Submit</w:t>
+            </w:r>
+            <w:r>
+              <w:rPr>
+                <w:rFonts w:asciiTheme="majorHAnsi" w:hAnsiTheme="majorHAnsi" w:cstheme="majorHAnsi"/>
+              </w:rPr>
+              <w:t xml:space="preserve"> button</w:t>
+            </w:r>
           </w:p>
         </w:tc>
       </w:tr>
@@ -4301,30 +4371,92 @@
             <w:r>
               <w:rPr>
                 <w:rFonts w:asciiTheme="majorHAnsi" w:hAnsiTheme="majorHAnsi" w:cstheme="majorHAnsi"/>
-                <w:i/>
-              </w:rPr>
-              <w:t>The</w:t>
-            </w:r>
-            <w:r>
+              </w:rPr>
+              <w:t>The form should be submitted successfully</w:t>
+            </w:r>
+          </w:p>
+        </w:tc>
+      </w:tr>
+      <w:tr>
+        <w:trPr>
+          <w:trHeight w:val="500"/>
+        </w:trPr>
+        <w:tc>
+          <w:tcPr>
+            <w:tcW w:w="855" w:type="dxa"/>
+            <w:tcBorders>
+              <w:top w:val="nil"/>
+              <w:left w:val="single" w:sz="4" w:space="0" w:color="BFBFBF"/>
+              <w:bottom w:val="single" w:sz="4" w:space="0" w:color="BFBFBF"/>
+              <w:right w:val="nil"/>
+            </w:tcBorders>
+            <w:shd w:val="clear" w:color="000000" w:fill="ADADAD"/>
+            <w:vAlign w:val="center"/>
+          </w:tcPr>
+          <w:p>
+            <w:pPr>
+              <w:rPr>
+                <w:rFonts w:asciiTheme="majorHAnsi" w:eastAsia="Times New Roman" w:hAnsiTheme="majorHAnsi" w:cstheme="majorHAnsi"/>
+                <w:color w:val="000000"/>
+              </w:rPr>
+            </w:pPr>
+          </w:p>
+        </w:tc>
+        <w:tc>
+          <w:tcPr>
+            <w:tcW w:w="630" w:type="dxa"/>
+            <w:tcBorders>
+              <w:top w:val="nil"/>
+              <w:left w:val="single" w:sz="4" w:space="0" w:color="BFBFBF"/>
+              <w:bottom w:val="single" w:sz="4" w:space="0" w:color="BFBFBF"/>
+              <w:right w:val="single" w:sz="4" w:space="0" w:color="BFBFBF"/>
+            </w:tcBorders>
+            <w:shd w:val="clear" w:color="000000" w:fill="94DCF8"/>
+            <w:noWrap/>
+            <w:vAlign w:val="center"/>
+          </w:tcPr>
+          <w:p>
+            <w:pPr>
+              <w:jc w:val="center"/>
+              <w:rPr>
+                <w:rFonts w:asciiTheme="majorHAnsi" w:eastAsia="Times New Roman" w:hAnsiTheme="majorHAnsi" w:cstheme="majorHAnsi"/>
+                <w:color w:val="000000"/>
+              </w:rPr>
+            </w:pPr>
+            <w:r>
+              <w:rPr>
+                <w:rFonts w:asciiTheme="majorHAnsi" w:eastAsia="Times New Roman" w:hAnsiTheme="majorHAnsi" w:cstheme="majorHAnsi"/>
+                <w:color w:val="000000"/>
+              </w:rPr>
+              <w:t>2</w:t>
+            </w:r>
+          </w:p>
+        </w:tc>
+        <w:tc>
+          <w:tcPr>
+            <w:tcW w:w="6789" w:type="dxa"/>
+            <w:gridSpan w:val="4"/>
+            <w:tcBorders>
+              <w:top w:val="single" w:sz="4" w:space="0" w:color="BFBFBF"/>
+              <w:left w:val="nil"/>
+              <w:bottom w:val="single" w:sz="4" w:space="0" w:color="BFBFBF"/>
+              <w:right w:val="single" w:sz="4" w:space="0" w:color="BFBFBF"/>
+            </w:tcBorders>
+            <w:shd w:val="clear" w:color="auto" w:fill="auto"/>
+            <w:vAlign w:val="center"/>
+          </w:tcPr>
+          <w:p>
+            <w:pPr>
+              <w:jc w:val="both"/>
               <w:rPr>
                 <w:rFonts w:asciiTheme="majorHAnsi" w:hAnsiTheme="majorHAnsi" w:cstheme="majorHAnsi"/>
-                <w:i/>
-              </w:rPr>
-              <w:t xml:space="preserve"> form should be submitted successfully</w:t>
-            </w:r>
+              </w:rPr>
+            </w:pPr>
             <w:r>
               <w:rPr>
                 <w:rFonts w:asciiTheme="majorHAnsi" w:hAnsiTheme="majorHAnsi" w:cstheme="majorHAnsi"/>
-                <w:i/>
-              </w:rPr>
-              <w:t xml:space="preserve"> </w:t>
-            </w:r>
-            <w:r>
-              <w:rPr>
-                <w:rFonts w:asciiTheme="majorHAnsi" w:hAnsiTheme="majorHAnsi" w:cstheme="majorHAnsi"/>
-                <w:i/>
-              </w:rPr>
-              <w:t>AND no validation error messages should be visible</w:t>
+              </w:rPr>
+              <w:t>Success message should be displayed</w:t>
             </w:r>
           </w:p>
         </w:tc>
@@ -4444,9 +4576,15 @@
     <w:p>
       <w:pPr>
         <w:pStyle w:val="Heading3"/>
+        <w:rPr>
+          <w:rFonts w:cstheme="majorHAnsi"/>
+        </w:rPr>
       </w:pPr>
       <w:bookmarkStart w:id="6" w:name="_Toc217672414"/>
       <w:r>
+        <w:rPr>
+          <w:rFonts w:cstheme="majorHAnsi"/>
+        </w:rPr>
         <w:lastRenderedPageBreak/>
         <w:t>Results for TID-02</w:t>
       </w:r>
@@ -4532,7 +4670,6 @@
             <w:r>
               <w:rPr>
                 <w:rFonts w:asciiTheme="majorHAnsi" w:hAnsiTheme="majorHAnsi" w:cstheme="majorHAnsi"/>
-                <w:i/>
               </w:rPr>
               <w:t>Submission fails when required fields are empty</w:t>
             </w:r>
@@ -4718,11 +4855,6 @@
           </w:tcPr>
           <w:p>
             <w:pPr>
-              <w:pStyle w:val="ListParagraph"/>
-              <w:numPr>
-                <w:ilvl w:val="0"/>
-                <w:numId w:val="17"/>
-              </w:numPr>
               <w:jc w:val="both"/>
               <w:rPr>
                 <w:rFonts w:asciiTheme="majorHAnsi" w:hAnsiTheme="majorHAnsi" w:cstheme="majorHAnsi"/>
@@ -4732,9 +4864,8 @@
             <w:r>
               <w:rPr>
                 <w:rFonts w:asciiTheme="majorHAnsi" w:hAnsiTheme="majorHAnsi" w:cstheme="majorHAnsi"/>
-                <w:i/>
-              </w:rPr>
-              <w:t>When all the required fields are filled form should be submitted without any error message</w:t>
+              </w:rPr>
+              <w:t>When the user submits the form without filling any required fields, validation error messages should be displayed and the form should not be submitted.</w:t>
             </w:r>
           </w:p>
         </w:tc>
@@ -4891,10 +5022,9 @@
             </w:pPr>
             <w:r>
               <w:rPr>
-                <w:rFonts w:asciiTheme="majorHAnsi" w:eastAsia="Times New Roman" w:hAnsiTheme="majorHAnsi" w:cstheme="majorHAnsi"/>
-                <w:color w:val="000000"/>
-              </w:rPr>
-              <w:t>User opens the form.io and chose the basic form from the given URL</w:t>
+                <w:rFonts w:asciiTheme="majorHAnsi" w:hAnsiTheme="majorHAnsi" w:cstheme="majorHAnsi"/>
+              </w:rPr>
+              <w:t>User has access to a supported browser</w:t>
             </w:r>
           </w:p>
         </w:tc>
@@ -5020,13 +5150,6 @@
                 <w:color w:val="000000"/>
               </w:rPr>
             </w:pPr>
-            <w:r>
-              <w:rPr>
-                <w:rFonts w:asciiTheme="majorHAnsi" w:eastAsia="Times New Roman" w:hAnsiTheme="majorHAnsi" w:cstheme="majorHAnsi"/>
-                <w:color w:val="000000"/>
-              </w:rPr>
-              <w:t>1</w:t>
-            </w:r>
           </w:p>
         </w:tc>
         <w:tc>
@@ -5055,296 +5178,7 @@
                 <w:rFonts w:asciiTheme="majorHAnsi" w:eastAsia="Times New Roman" w:hAnsiTheme="majorHAnsi" w:cstheme="majorHAnsi"/>
                 <w:color w:val="000000"/>
               </w:rPr>
-              <w:t xml:space="preserve">Username: </w:t>
-            </w:r>
-          </w:p>
-        </w:tc>
-      </w:tr>
-      <w:tr>
-        <w:trPr>
-          <w:trHeight w:val="500"/>
-        </w:trPr>
-        <w:tc>
-          <w:tcPr>
-            <w:tcW w:w="855" w:type="dxa"/>
-            <w:tcBorders>
-              <w:top w:val="nil"/>
-              <w:left w:val="single" w:sz="4" w:space="0" w:color="BFBFBF"/>
-              <w:bottom w:val="single" w:sz="4" w:space="0" w:color="BFBFBF"/>
-              <w:right w:val="nil"/>
-            </w:tcBorders>
-            <w:shd w:val="clear" w:color="000000" w:fill="ADADAD"/>
-            <w:vAlign w:val="center"/>
-            <w:hideMark/>
-          </w:tcPr>
-          <w:p>
-            <w:pPr>
-              <w:rPr>
-                <w:rFonts w:asciiTheme="majorHAnsi" w:eastAsia="Times New Roman" w:hAnsiTheme="majorHAnsi" w:cstheme="majorHAnsi"/>
-                <w:color w:val="000000"/>
-              </w:rPr>
-            </w:pPr>
-            <w:r>
-              <w:rPr>
-                <w:rFonts w:asciiTheme="majorHAnsi" w:eastAsia="Times New Roman" w:hAnsiTheme="majorHAnsi" w:cstheme="majorHAnsi"/>
-                <w:color w:val="000000"/>
-              </w:rPr>
-              <w:t> </w:t>
-            </w:r>
-          </w:p>
-        </w:tc>
-        <w:tc>
-          <w:tcPr>
-            <w:tcW w:w="630" w:type="dxa"/>
-            <w:tcBorders>
-              <w:top w:val="nil"/>
-              <w:left w:val="single" w:sz="4" w:space="0" w:color="BFBFBF"/>
-              <w:bottom w:val="single" w:sz="4" w:space="0" w:color="BFBFBF"/>
-              <w:right w:val="single" w:sz="4" w:space="0" w:color="BFBFBF"/>
-            </w:tcBorders>
-            <w:shd w:val="clear" w:color="000000" w:fill="94DCF8"/>
-            <w:noWrap/>
-            <w:vAlign w:val="center"/>
-            <w:hideMark/>
-          </w:tcPr>
-          <w:p>
-            <w:pPr>
-              <w:jc w:val="center"/>
-              <w:rPr>
-                <w:rFonts w:asciiTheme="majorHAnsi" w:eastAsia="Times New Roman" w:hAnsiTheme="majorHAnsi" w:cstheme="majorHAnsi"/>
-                <w:color w:val="000000"/>
-              </w:rPr>
-            </w:pPr>
-            <w:r>
-              <w:rPr>
-                <w:rFonts w:asciiTheme="majorHAnsi" w:eastAsia="Times New Roman" w:hAnsiTheme="majorHAnsi" w:cstheme="majorHAnsi"/>
-                <w:color w:val="000000"/>
-              </w:rPr>
-              <w:t>2</w:t>
-            </w:r>
-          </w:p>
-        </w:tc>
-        <w:tc>
-          <w:tcPr>
-            <w:tcW w:w="6789" w:type="dxa"/>
-            <w:gridSpan w:val="4"/>
-            <w:tcBorders>
-              <w:top w:val="single" w:sz="4" w:space="0" w:color="BFBFBF"/>
-              <w:left w:val="nil"/>
-              <w:bottom w:val="single" w:sz="4" w:space="0" w:color="BFBFBF"/>
-              <w:right w:val="single" w:sz="4" w:space="0" w:color="BFBFBF"/>
-            </w:tcBorders>
-            <w:shd w:val="clear" w:color="auto" w:fill="auto"/>
-            <w:vAlign w:val="center"/>
-            <w:hideMark/>
-          </w:tcPr>
-          <w:p>
-            <w:pPr>
-              <w:rPr>
-                <w:rFonts w:asciiTheme="majorHAnsi" w:eastAsia="Times New Roman" w:hAnsiTheme="majorHAnsi" w:cstheme="majorHAnsi"/>
-                <w:color w:val="000000"/>
-              </w:rPr>
-            </w:pPr>
-            <w:r>
-              <w:rPr>
-                <w:rFonts w:asciiTheme="majorHAnsi" w:eastAsia="Times New Roman" w:hAnsiTheme="majorHAnsi" w:cstheme="majorHAnsi"/>
-                <w:color w:val="000000"/>
-              </w:rPr>
-              <w:t xml:space="preserve">Password: </w:t>
-            </w:r>
-          </w:p>
-        </w:tc>
-      </w:tr>
-      <w:tr>
-        <w:trPr>
-          <w:trHeight w:val="500"/>
-        </w:trPr>
-        <w:tc>
-          <w:tcPr>
-            <w:tcW w:w="855" w:type="dxa"/>
-            <w:tcBorders>
-              <w:top w:val="nil"/>
-              <w:left w:val="single" w:sz="4" w:space="0" w:color="BFBFBF"/>
-              <w:bottom w:val="single" w:sz="4" w:space="0" w:color="BFBFBF"/>
-              <w:right w:val="nil"/>
-            </w:tcBorders>
-            <w:shd w:val="clear" w:color="000000" w:fill="ADADAD"/>
-            <w:vAlign w:val="center"/>
-            <w:hideMark/>
-          </w:tcPr>
-          <w:p>
-            <w:pPr>
-              <w:rPr>
-                <w:rFonts w:asciiTheme="majorHAnsi" w:eastAsia="Times New Roman" w:hAnsiTheme="majorHAnsi" w:cstheme="majorHAnsi"/>
-                <w:color w:val="000000"/>
-              </w:rPr>
-            </w:pPr>
-            <w:r>
-              <w:rPr>
-                <w:rFonts w:asciiTheme="majorHAnsi" w:eastAsia="Times New Roman" w:hAnsiTheme="majorHAnsi" w:cstheme="majorHAnsi"/>
-                <w:color w:val="000000"/>
-              </w:rPr>
-              <w:t> </w:t>
-            </w:r>
-          </w:p>
-        </w:tc>
-        <w:tc>
-          <w:tcPr>
-            <w:tcW w:w="630" w:type="dxa"/>
-            <w:tcBorders>
-              <w:top w:val="nil"/>
-              <w:left w:val="single" w:sz="4" w:space="0" w:color="BFBFBF"/>
-              <w:bottom w:val="single" w:sz="4" w:space="0" w:color="BFBFBF"/>
-              <w:right w:val="single" w:sz="4" w:space="0" w:color="BFBFBF"/>
-            </w:tcBorders>
-            <w:shd w:val="clear" w:color="000000" w:fill="94DCF8"/>
-            <w:noWrap/>
-            <w:vAlign w:val="center"/>
-            <w:hideMark/>
-          </w:tcPr>
-          <w:p>
-            <w:pPr>
-              <w:jc w:val="center"/>
-              <w:rPr>
-                <w:rFonts w:asciiTheme="majorHAnsi" w:eastAsia="Times New Roman" w:hAnsiTheme="majorHAnsi" w:cstheme="majorHAnsi"/>
-                <w:color w:val="000000"/>
-              </w:rPr>
-            </w:pPr>
-            <w:r>
-              <w:rPr>
-                <w:rFonts w:asciiTheme="majorHAnsi" w:eastAsia="Times New Roman" w:hAnsiTheme="majorHAnsi" w:cstheme="majorHAnsi"/>
-                <w:color w:val="000000"/>
-              </w:rPr>
-              <w:t>3</w:t>
-            </w:r>
-          </w:p>
-        </w:tc>
-        <w:tc>
-          <w:tcPr>
-            <w:tcW w:w="6789" w:type="dxa"/>
-            <w:gridSpan w:val="4"/>
-            <w:tcBorders>
-              <w:top w:val="single" w:sz="4" w:space="0" w:color="BFBFBF"/>
-              <w:left w:val="nil"/>
-              <w:bottom w:val="single" w:sz="4" w:space="0" w:color="BFBFBF"/>
-              <w:right w:val="single" w:sz="4" w:space="0" w:color="BFBFBF"/>
-            </w:tcBorders>
-            <w:shd w:val="clear" w:color="auto" w:fill="auto"/>
-            <w:vAlign w:val="center"/>
-            <w:hideMark/>
-          </w:tcPr>
-          <w:p>
-            <w:pPr>
-              <w:rPr>
-                <w:rFonts w:asciiTheme="majorHAnsi" w:eastAsia="Times New Roman" w:hAnsiTheme="majorHAnsi" w:cstheme="majorHAnsi"/>
-                <w:color w:val="000000"/>
-              </w:rPr>
-            </w:pPr>
-            <w:r>
-              <w:rPr>
-                <w:rFonts w:asciiTheme="majorHAnsi" w:eastAsia="Times New Roman" w:hAnsiTheme="majorHAnsi" w:cstheme="majorHAnsi"/>
-                <w:color w:val="000000"/>
-              </w:rPr>
-              <w:t>Email</w:t>
-            </w:r>
-            <w:r>
-              <w:rPr>
-                <w:rFonts w:asciiTheme="majorHAnsi" w:eastAsia="Times New Roman" w:hAnsiTheme="majorHAnsi" w:cstheme="majorHAnsi"/>
-                <w:color w:val="000000"/>
-              </w:rPr>
-              <w:t xml:space="preserve">: </w:t>
-            </w:r>
-          </w:p>
-        </w:tc>
-      </w:tr>
-      <w:tr>
-        <w:trPr>
-          <w:trHeight w:val="500"/>
-        </w:trPr>
-        <w:tc>
-          <w:tcPr>
-            <w:tcW w:w="855" w:type="dxa"/>
-            <w:tcBorders>
-              <w:top w:val="nil"/>
-              <w:left w:val="single" w:sz="4" w:space="0" w:color="BFBFBF"/>
-              <w:bottom w:val="single" w:sz="4" w:space="0" w:color="BFBFBF"/>
-              <w:right w:val="nil"/>
-            </w:tcBorders>
-            <w:shd w:val="clear" w:color="000000" w:fill="ADADAD"/>
-            <w:vAlign w:val="center"/>
-          </w:tcPr>
-          <w:p>
-            <w:pPr>
-              <w:rPr>
-                <w:rFonts w:asciiTheme="majorHAnsi" w:eastAsia="Times New Roman" w:hAnsiTheme="majorHAnsi" w:cstheme="majorHAnsi"/>
-                <w:color w:val="000000"/>
-              </w:rPr>
-            </w:pPr>
-          </w:p>
-        </w:tc>
-        <w:tc>
-          <w:tcPr>
-            <w:tcW w:w="630" w:type="dxa"/>
-            <w:tcBorders>
-              <w:top w:val="nil"/>
-              <w:left w:val="single" w:sz="4" w:space="0" w:color="BFBFBF"/>
-              <w:bottom w:val="single" w:sz="4" w:space="0" w:color="BFBFBF"/>
-              <w:right w:val="single" w:sz="4" w:space="0" w:color="BFBFBF"/>
-            </w:tcBorders>
-            <w:shd w:val="clear" w:color="000000" w:fill="94DCF8"/>
-            <w:noWrap/>
-            <w:vAlign w:val="center"/>
-          </w:tcPr>
-          <w:p>
-            <w:pPr>
-              <w:jc w:val="center"/>
-              <w:rPr>
-                <w:rFonts w:asciiTheme="majorHAnsi" w:eastAsia="Times New Roman" w:hAnsiTheme="majorHAnsi" w:cstheme="majorHAnsi"/>
-                <w:color w:val="000000"/>
-              </w:rPr>
-            </w:pPr>
-            <w:r>
-              <w:rPr>
-                <w:rFonts w:asciiTheme="majorHAnsi" w:eastAsia="Times New Roman" w:hAnsiTheme="majorHAnsi" w:cstheme="majorHAnsi"/>
-                <w:color w:val="000000"/>
-              </w:rPr>
-              <w:t>4</w:t>
-            </w:r>
-          </w:p>
-        </w:tc>
-        <w:tc>
-          <w:tcPr>
-            <w:tcW w:w="6789" w:type="dxa"/>
-            <w:gridSpan w:val="4"/>
-            <w:tcBorders>
-              <w:top w:val="single" w:sz="4" w:space="0" w:color="BFBFBF"/>
-              <w:left w:val="nil"/>
-              <w:bottom w:val="single" w:sz="4" w:space="0" w:color="BFBFBF"/>
-              <w:right w:val="single" w:sz="4" w:space="0" w:color="BFBFBF"/>
-            </w:tcBorders>
-            <w:shd w:val="clear" w:color="auto" w:fill="auto"/>
-            <w:vAlign w:val="center"/>
-          </w:tcPr>
-          <w:p>
-            <w:pPr>
-              <w:rPr>
-                <w:rFonts w:asciiTheme="majorHAnsi" w:eastAsia="Times New Roman" w:hAnsiTheme="majorHAnsi" w:cstheme="majorHAnsi"/>
-                <w:color w:val="000000"/>
-              </w:rPr>
-            </w:pPr>
-            <w:r>
-              <w:rPr>
-                <w:rFonts w:asciiTheme="majorHAnsi" w:eastAsia="Times New Roman" w:hAnsiTheme="majorHAnsi" w:cstheme="majorHAnsi"/>
-                <w:color w:val="000000"/>
-              </w:rPr>
-              <w:t>Phone</w:t>
-            </w:r>
-            <w:r>
-              <w:rPr>
-                <w:rFonts w:asciiTheme="majorHAnsi" w:eastAsia="Times New Roman" w:hAnsiTheme="majorHAnsi" w:cstheme="majorHAnsi"/>
-                <w:color w:val="000000"/>
-              </w:rPr>
-              <w:t xml:space="preserve">: </w:t>
+              <w:t>No data required</w:t>
             </w:r>
           </w:p>
         </w:tc>
@@ -5499,6 +5333,12 @@
                 <w:color w:val="000000"/>
               </w:rPr>
             </w:pPr>
+            <w:r>
+              <w:rPr>
+                <w:rFonts w:asciiTheme="majorHAnsi" w:hAnsiTheme="majorHAnsi" w:cstheme="majorHAnsi"/>
+              </w:rPr>
+              <w:t>Open the Form.io demo application</w:t>
+            </w:r>
           </w:p>
         </w:tc>
       </w:tr>
@@ -5586,6 +5426,26 @@
                 <w:color w:val="000000"/>
               </w:rPr>
             </w:pPr>
+            <w:r>
+              <w:rPr>
+                <w:rFonts w:asciiTheme="majorHAnsi" w:hAnsiTheme="majorHAnsi" w:cstheme="majorHAnsi"/>
+              </w:rPr>
+              <w:t xml:space="preserve">Navigate to the </w:t>
+            </w:r>
+            <w:r>
+              <w:rPr>
+                <w:rStyle w:val="Strong"/>
+                <w:rFonts w:asciiTheme="majorHAnsi" w:hAnsiTheme="majorHAnsi" w:cstheme="majorHAnsi"/>
+              </w:rPr>
+              <w:t>Simple</w:t>
+            </w:r>
+            <w:r>
+              <w:rPr>
+                <w:rStyle w:val="Strong"/>
+                <w:rFonts w:asciiTheme="majorHAnsi" w:hAnsiTheme="majorHAnsi" w:cstheme="majorHAnsi"/>
+              </w:rPr>
+              <w:t xml:space="preserve"> Form</w:t>
+            </w:r>
           </w:p>
         </w:tc>
       </w:tr>
@@ -5673,180 +5533,25 @@
                 <w:color w:val="000000"/>
               </w:rPr>
             </w:pPr>
-          </w:p>
-        </w:tc>
-      </w:tr>
-      <w:tr>
-        <w:trPr>
-          <w:trHeight w:val="500"/>
-        </w:trPr>
-        <w:tc>
-          <w:tcPr>
-            <w:tcW w:w="855" w:type="dxa"/>
-            <w:tcBorders>
-              <w:top w:val="nil"/>
-              <w:left w:val="single" w:sz="4" w:space="0" w:color="BFBFBF"/>
-              <w:bottom w:val="single" w:sz="4" w:space="0" w:color="BFBFBF"/>
-              <w:right w:val="nil"/>
-            </w:tcBorders>
-            <w:shd w:val="clear" w:color="000000" w:fill="ADADAD"/>
-            <w:vAlign w:val="center"/>
-            <w:hideMark/>
-          </w:tcPr>
-          <w:p>
-            <w:pPr>
-              <w:rPr>
-                <w:rFonts w:asciiTheme="majorHAnsi" w:eastAsia="Times New Roman" w:hAnsiTheme="majorHAnsi" w:cstheme="majorHAnsi"/>
-                <w:color w:val="000000"/>
-              </w:rPr>
-            </w:pPr>
-            <w:r>
-              <w:rPr>
-                <w:rFonts w:asciiTheme="majorHAnsi" w:eastAsia="Times New Roman" w:hAnsiTheme="majorHAnsi" w:cstheme="majorHAnsi"/>
-                <w:color w:val="000000"/>
-              </w:rPr>
-              <w:t> </w:t>
-            </w:r>
-          </w:p>
-        </w:tc>
-        <w:tc>
-          <w:tcPr>
-            <w:tcW w:w="630" w:type="dxa"/>
-            <w:tcBorders>
-              <w:top w:val="nil"/>
-              <w:left w:val="single" w:sz="4" w:space="0" w:color="BFBFBF"/>
-              <w:bottom w:val="single" w:sz="4" w:space="0" w:color="BFBFBF"/>
-              <w:right w:val="single" w:sz="4" w:space="0" w:color="BFBFBF"/>
-            </w:tcBorders>
-            <w:shd w:val="clear" w:color="000000" w:fill="94DCF8"/>
-            <w:noWrap/>
-            <w:vAlign w:val="center"/>
-            <w:hideMark/>
-          </w:tcPr>
-          <w:p>
-            <w:pPr>
-              <w:jc w:val="center"/>
-              <w:rPr>
-                <w:rFonts w:asciiTheme="majorHAnsi" w:eastAsia="Times New Roman" w:hAnsiTheme="majorHAnsi" w:cstheme="majorHAnsi"/>
-                <w:color w:val="000000"/>
-              </w:rPr>
-            </w:pPr>
-            <w:r>
-              <w:rPr>
-                <w:rFonts w:asciiTheme="majorHAnsi" w:eastAsia="Times New Roman" w:hAnsiTheme="majorHAnsi" w:cstheme="majorHAnsi"/>
-                <w:color w:val="000000"/>
-              </w:rPr>
-              <w:t>4</w:t>
-            </w:r>
-          </w:p>
-        </w:tc>
-        <w:tc>
-          <w:tcPr>
-            <w:tcW w:w="6789" w:type="dxa"/>
-            <w:gridSpan w:val="4"/>
-            <w:tcBorders>
-              <w:top w:val="single" w:sz="4" w:space="0" w:color="BFBFBF"/>
-              <w:left w:val="nil"/>
-              <w:bottom w:val="single" w:sz="4" w:space="0" w:color="BFBFBF"/>
-              <w:right w:val="single" w:sz="4" w:space="0" w:color="BFBFBF"/>
-            </w:tcBorders>
-            <w:shd w:val="clear" w:color="auto" w:fill="auto"/>
-            <w:vAlign w:val="center"/>
-          </w:tcPr>
-          <w:p>
-            <w:pPr>
-              <w:rPr>
-                <w:rFonts w:asciiTheme="majorHAnsi" w:eastAsia="Times New Roman" w:hAnsiTheme="majorHAnsi" w:cstheme="majorHAnsi"/>
-                <w:color w:val="000000"/>
-              </w:rPr>
-            </w:pPr>
-          </w:p>
-        </w:tc>
-      </w:tr>
-      <w:tr>
-        <w:trPr>
-          <w:trHeight w:val="500"/>
-        </w:trPr>
-        <w:tc>
-          <w:tcPr>
-            <w:tcW w:w="855" w:type="dxa"/>
-            <w:tcBorders>
-              <w:top w:val="nil"/>
-              <w:left w:val="single" w:sz="4" w:space="0" w:color="BFBFBF"/>
-              <w:bottom w:val="single" w:sz="4" w:space="0" w:color="BFBFBF"/>
-              <w:right w:val="nil"/>
-            </w:tcBorders>
-            <w:shd w:val="clear" w:color="000000" w:fill="ADADAD"/>
-            <w:vAlign w:val="center"/>
-            <w:hideMark/>
-          </w:tcPr>
-          <w:p>
-            <w:pPr>
-              <w:rPr>
-                <w:rFonts w:asciiTheme="majorHAnsi" w:eastAsia="Times New Roman" w:hAnsiTheme="majorHAnsi" w:cstheme="majorHAnsi"/>
-                <w:color w:val="000000"/>
-              </w:rPr>
-            </w:pPr>
-            <w:r>
-              <w:rPr>
-                <w:rFonts w:asciiTheme="majorHAnsi" w:eastAsia="Times New Roman" w:hAnsiTheme="majorHAnsi" w:cstheme="majorHAnsi"/>
-                <w:color w:val="000000"/>
-              </w:rPr>
-              <w:t> </w:t>
-            </w:r>
-          </w:p>
-        </w:tc>
-        <w:tc>
-          <w:tcPr>
-            <w:tcW w:w="630" w:type="dxa"/>
-            <w:tcBorders>
-              <w:top w:val="nil"/>
-              <w:left w:val="single" w:sz="4" w:space="0" w:color="BFBFBF"/>
-              <w:bottom w:val="single" w:sz="4" w:space="0" w:color="BFBFBF"/>
-              <w:right w:val="single" w:sz="4" w:space="0" w:color="BFBFBF"/>
-            </w:tcBorders>
-            <w:shd w:val="clear" w:color="000000" w:fill="94DCF8"/>
-            <w:noWrap/>
-            <w:vAlign w:val="center"/>
-            <w:hideMark/>
-          </w:tcPr>
-          <w:p>
-            <w:pPr>
-              <w:jc w:val="center"/>
-              <w:rPr>
-                <w:rFonts w:asciiTheme="majorHAnsi" w:eastAsia="Times New Roman" w:hAnsiTheme="majorHAnsi" w:cstheme="majorHAnsi"/>
-                <w:color w:val="000000"/>
-              </w:rPr>
-            </w:pPr>
-            <w:r>
-              <w:rPr>
-                <w:rFonts w:asciiTheme="majorHAnsi" w:eastAsia="Times New Roman" w:hAnsiTheme="majorHAnsi" w:cstheme="majorHAnsi"/>
-                <w:color w:val="000000"/>
-              </w:rPr>
-              <w:t>5</w:t>
-            </w:r>
-          </w:p>
-        </w:tc>
-        <w:tc>
-          <w:tcPr>
-            <w:tcW w:w="6789" w:type="dxa"/>
-            <w:gridSpan w:val="4"/>
-            <w:tcBorders>
-              <w:top w:val="single" w:sz="4" w:space="0" w:color="BFBFBF"/>
-              <w:left w:val="nil"/>
-              <w:bottom w:val="single" w:sz="4" w:space="0" w:color="BFBFBF"/>
-              <w:right w:val="single" w:sz="4" w:space="0" w:color="BFBFBF"/>
-            </w:tcBorders>
-            <w:shd w:val="clear" w:color="auto" w:fill="auto"/>
-            <w:vAlign w:val="center"/>
-          </w:tcPr>
-          <w:p>
-            <w:pPr>
-              <w:rPr>
-                <w:rFonts w:asciiTheme="majorHAnsi" w:eastAsia="Times New Roman" w:hAnsiTheme="majorHAnsi" w:cstheme="majorHAnsi"/>
-                <w:color w:val="000000"/>
-              </w:rPr>
-            </w:pPr>
+            <w:r>
+              <w:rPr>
+                <w:rFonts w:asciiTheme="majorHAnsi" w:hAnsiTheme="majorHAnsi" w:cstheme="majorHAnsi"/>
+              </w:rPr>
+              <w:t xml:space="preserve">Click the </w:t>
+            </w:r>
+            <w:r>
+              <w:rPr>
+                <w:rStyle w:val="Strong"/>
+                <w:rFonts w:asciiTheme="majorHAnsi" w:hAnsiTheme="majorHAnsi" w:cstheme="majorHAnsi"/>
+              </w:rPr>
+              <w:t>Submit</w:t>
+            </w:r>
+            <w:r>
+              <w:rPr>
+                <w:rFonts w:asciiTheme="majorHAnsi" w:hAnsiTheme="majorHAnsi" w:cstheme="majorHAnsi"/>
+              </w:rPr>
+              <w:t xml:space="preserve"> button without entering any values</w:t>
+            </w:r>
           </w:p>
         </w:tc>
       </w:tr>
@@ -6004,9 +5709,92 @@
             <w:r>
               <w:rPr>
                 <w:rFonts w:asciiTheme="majorHAnsi" w:hAnsiTheme="majorHAnsi" w:cstheme="majorHAnsi"/>
-                <w:i/>
-              </w:rPr>
-              <w:t>The form should be submitted successfully AND no validation error messages should be visible</w:t>
+              </w:rPr>
+              <w:t>Validation error messages should be displayed for required fields</w:t>
+            </w:r>
+          </w:p>
+        </w:tc>
+      </w:tr>
+      <w:tr>
+        <w:trPr>
+          <w:trHeight w:val="500"/>
+        </w:trPr>
+        <w:tc>
+          <w:tcPr>
+            <w:tcW w:w="855" w:type="dxa"/>
+            <w:tcBorders>
+              <w:top w:val="nil"/>
+              <w:left w:val="single" w:sz="4" w:space="0" w:color="BFBFBF"/>
+              <w:bottom w:val="single" w:sz="4" w:space="0" w:color="BFBFBF"/>
+              <w:right w:val="nil"/>
+            </w:tcBorders>
+            <w:shd w:val="clear" w:color="000000" w:fill="ADADAD"/>
+            <w:vAlign w:val="center"/>
+          </w:tcPr>
+          <w:p>
+            <w:pPr>
+              <w:rPr>
+                <w:rFonts w:asciiTheme="majorHAnsi" w:eastAsia="Times New Roman" w:hAnsiTheme="majorHAnsi" w:cstheme="majorHAnsi"/>
+                <w:color w:val="000000"/>
+              </w:rPr>
+            </w:pPr>
+          </w:p>
+        </w:tc>
+        <w:tc>
+          <w:tcPr>
+            <w:tcW w:w="630" w:type="dxa"/>
+            <w:tcBorders>
+              <w:top w:val="nil"/>
+              <w:left w:val="single" w:sz="4" w:space="0" w:color="BFBFBF"/>
+              <w:bottom w:val="single" w:sz="4" w:space="0" w:color="BFBFBF"/>
+              <w:right w:val="single" w:sz="4" w:space="0" w:color="BFBFBF"/>
+            </w:tcBorders>
+            <w:shd w:val="clear" w:color="000000" w:fill="94DCF8"/>
+            <w:noWrap/>
+            <w:vAlign w:val="center"/>
+          </w:tcPr>
+          <w:p>
+            <w:pPr>
+              <w:jc w:val="center"/>
+              <w:rPr>
+                <w:rFonts w:asciiTheme="majorHAnsi" w:eastAsia="Times New Roman" w:hAnsiTheme="majorHAnsi" w:cstheme="majorHAnsi"/>
+                <w:color w:val="000000"/>
+              </w:rPr>
+            </w:pPr>
+            <w:r>
+              <w:rPr>
+                <w:rFonts w:asciiTheme="majorHAnsi" w:eastAsia="Times New Roman" w:hAnsiTheme="majorHAnsi" w:cstheme="majorHAnsi"/>
+                <w:color w:val="000000"/>
+              </w:rPr>
+              <w:t>2</w:t>
+            </w:r>
+          </w:p>
+        </w:tc>
+        <w:tc>
+          <w:tcPr>
+            <w:tcW w:w="6789" w:type="dxa"/>
+            <w:gridSpan w:val="4"/>
+            <w:tcBorders>
+              <w:top w:val="single" w:sz="4" w:space="0" w:color="BFBFBF"/>
+              <w:left w:val="nil"/>
+              <w:bottom w:val="single" w:sz="4" w:space="0" w:color="BFBFBF"/>
+              <w:right w:val="single" w:sz="4" w:space="0" w:color="BFBFBF"/>
+            </w:tcBorders>
+            <w:shd w:val="clear" w:color="auto" w:fill="auto"/>
+            <w:vAlign w:val="center"/>
+          </w:tcPr>
+          <w:p>
+            <w:pPr>
+              <w:jc w:val="both"/>
+              <w:rPr>
+                <w:rFonts w:asciiTheme="majorHAnsi" w:hAnsiTheme="majorHAnsi" w:cstheme="majorHAnsi"/>
+              </w:rPr>
+            </w:pPr>
+            <w:r>
+              <w:rPr>
+                <w:rFonts w:asciiTheme="majorHAnsi" w:hAnsiTheme="majorHAnsi" w:cstheme="majorHAnsi"/>
+              </w:rPr>
+              <w:t>The form should not be submitted</w:t>
             </w:r>
           </w:p>
         </w:tc>
@@ -6101,7 +5889,99 @@
                 <w:rFonts w:asciiTheme="majorHAnsi" w:eastAsia="Times New Roman" w:hAnsiTheme="majorHAnsi" w:cstheme="majorHAnsi"/>
                 <w:color w:val="000000"/>
               </w:rPr>
-              <w:t>Passed</w:t>
+              <w:t>Failed</w:t>
+            </w:r>
+          </w:p>
+        </w:tc>
+      </w:tr>
+      <w:tr>
+        <w:trPr>
+          <w:trHeight w:val="576"/>
+        </w:trPr>
+        <w:tc>
+          <w:tcPr>
+            <w:tcW w:w="855" w:type="dxa"/>
+            <w:tcBorders>
+              <w:top w:val="single" w:sz="4" w:space="0" w:color="BFBFBF"/>
+              <w:left w:val="single" w:sz="4" w:space="0" w:color="BFBFBF"/>
+              <w:bottom w:val="single" w:sz="4" w:space="0" w:color="BFBFBF"/>
+              <w:right w:val="single" w:sz="4" w:space="0" w:color="BFBFBF"/>
+            </w:tcBorders>
+            <w:shd w:val="clear" w:color="000000" w:fill="0C769E"/>
+            <w:noWrap/>
+            <w:vAlign w:val="center"/>
+          </w:tcPr>
+          <w:p>
+            <w:pPr>
+              <w:jc w:val="center"/>
+              <w:rPr>
+                <w:rFonts w:asciiTheme="majorHAnsi" w:eastAsia="Times New Roman" w:hAnsiTheme="majorHAnsi" w:cstheme="majorHAnsi"/>
+                <w:color w:val="FFFFFF"/>
+              </w:rPr>
+            </w:pPr>
+            <w:r>
+              <w:rPr>
+                <w:rFonts w:asciiTheme="majorHAnsi" w:eastAsia="Times New Roman" w:hAnsiTheme="majorHAnsi" w:cstheme="majorHAnsi"/>
+                <w:color w:val="FFFFFF"/>
+              </w:rPr>
+              <w:t>8</w:t>
+            </w:r>
+          </w:p>
+        </w:tc>
+        <w:tc>
+          <w:tcPr>
+            <w:tcW w:w="1907" w:type="dxa"/>
+            <w:gridSpan w:val="3"/>
+            <w:tcBorders>
+              <w:top w:val="single" w:sz="4" w:space="0" w:color="BFBFBF"/>
+              <w:left w:val="nil"/>
+              <w:bottom w:val="single" w:sz="4" w:space="0" w:color="BFBFBF"/>
+              <w:right w:val="single" w:sz="4" w:space="0" w:color="BFBFBF"/>
+            </w:tcBorders>
+            <w:shd w:val="clear" w:color="000000" w:fill="CAEDFB"/>
+            <w:vAlign w:val="center"/>
+          </w:tcPr>
+          <w:p>
+            <w:pPr>
+              <w:rPr>
+                <w:rFonts w:asciiTheme="majorHAnsi" w:eastAsia="Times New Roman" w:hAnsiTheme="majorHAnsi" w:cstheme="majorHAnsi"/>
+                <w:color w:val="000000"/>
+              </w:rPr>
+            </w:pPr>
+            <w:r>
+              <w:rPr>
+                <w:rFonts w:asciiTheme="majorHAnsi" w:eastAsia="Times New Roman" w:hAnsiTheme="majorHAnsi" w:cstheme="majorHAnsi"/>
+                <w:color w:val="000000"/>
+              </w:rPr>
+              <w:t>Comments</w:t>
+            </w:r>
+          </w:p>
+        </w:tc>
+        <w:tc>
+          <w:tcPr>
+            <w:tcW w:w="5512" w:type="dxa"/>
+            <w:gridSpan w:val="2"/>
+            <w:tcBorders>
+              <w:top w:val="single" w:sz="4" w:space="0" w:color="BFBFBF"/>
+              <w:left w:val="nil"/>
+              <w:bottom w:val="single" w:sz="4" w:space="0" w:color="BFBFBF"/>
+              <w:right w:val="single" w:sz="4" w:space="0" w:color="BFBFBF"/>
+            </w:tcBorders>
+            <w:shd w:val="clear" w:color="000000" w:fill="FFFFFF"/>
+            <w:vAlign w:val="center"/>
+          </w:tcPr>
+          <w:p>
+            <w:pPr>
+              <w:rPr>
+                <w:rFonts w:asciiTheme="majorHAnsi" w:eastAsia="Times New Roman" w:hAnsiTheme="majorHAnsi" w:cstheme="majorHAnsi"/>
+                <w:color w:val="000000"/>
+              </w:rPr>
+            </w:pPr>
+            <w:r>
+              <w:rPr>
+                <w:rFonts w:asciiTheme="majorHAnsi" w:hAnsiTheme="majorHAnsi" w:cstheme="majorHAnsi"/>
+              </w:rPr>
+              <w:t>validation not enforced in demo application</w:t>
             </w:r>
           </w:p>
         </w:tc>
@@ -6125,9 +6005,15 @@
     <w:p>
       <w:pPr>
         <w:pStyle w:val="Heading3"/>
+        <w:rPr>
+          <w:rFonts w:cstheme="majorHAnsi"/>
+        </w:rPr>
       </w:pPr>
       <w:bookmarkStart w:id="7" w:name="_Toc217672415"/>
       <w:r>
+        <w:rPr>
+          <w:rFonts w:cstheme="majorHAnsi"/>
+        </w:rPr>
         <w:lastRenderedPageBreak/>
         <w:t>Results for TID-03</w:t>
       </w:r>
@@ -6213,7 +6099,6 @@
             <w:r>
               <w:rPr>
                 <w:rFonts w:asciiTheme="majorHAnsi" w:hAnsiTheme="majorHAnsi" w:cstheme="majorHAnsi"/>
-                <w:i/>
               </w:rPr>
               <w:t>Invalid email address is rejected</w:t>
             </w:r>
@@ -6399,11 +6284,6 @@
           </w:tcPr>
           <w:p>
             <w:pPr>
-              <w:pStyle w:val="ListParagraph"/>
-              <w:numPr>
-                <w:ilvl w:val="0"/>
-                <w:numId w:val="17"/>
-              </w:numPr>
               <w:jc w:val="both"/>
               <w:rPr>
                 <w:rFonts w:asciiTheme="majorHAnsi" w:hAnsiTheme="majorHAnsi" w:cstheme="majorHAnsi"/>
@@ -6413,9 +6293,8 @@
             <w:r>
               <w:rPr>
                 <w:rFonts w:asciiTheme="majorHAnsi" w:hAnsiTheme="majorHAnsi" w:cstheme="majorHAnsi"/>
-                <w:i/>
-              </w:rPr>
-              <w:t>When all the required fields are filled form should be submitted without any error message</w:t>
+              </w:rPr>
+              <w:t>When an invalid email address is entered, a validation error message should be displayed and the form should not be submitted.</w:t>
             </w:r>
           </w:p>
         </w:tc>
@@ -6572,10 +6451,9 @@
             </w:pPr>
             <w:r>
               <w:rPr>
-                <w:rFonts w:asciiTheme="majorHAnsi" w:eastAsia="Times New Roman" w:hAnsiTheme="majorHAnsi" w:cstheme="majorHAnsi"/>
-                <w:color w:val="000000"/>
-              </w:rPr>
-              <w:t>User opens the form.io and chose the basic form from the given URL</w:t>
+                <w:rFonts w:asciiTheme="majorHAnsi" w:hAnsiTheme="majorHAnsi" w:cstheme="majorHAnsi"/>
+              </w:rPr>
+              <w:t>User has access to a supported browser</w:t>
             </w:r>
           </w:p>
         </w:tc>
@@ -6738,6 +6616,13 @@
               </w:rPr>
               <w:t xml:space="preserve">Username: </w:t>
             </w:r>
+            <w:r>
+              <w:rPr>
+                <w:rFonts w:asciiTheme="majorHAnsi" w:eastAsia="Times New Roman" w:hAnsiTheme="majorHAnsi" w:cstheme="majorHAnsi"/>
+                <w:color w:val="000000"/>
+              </w:rPr>
+              <w:t>Pavithra</w:t>
+            </w:r>
           </w:p>
         </w:tc>
       </w:tr>
@@ -6833,6 +6718,13 @@
               </w:rPr>
               <w:t xml:space="preserve">Password: </w:t>
             </w:r>
+            <w:r>
+              <w:rPr>
+                <w:rFonts w:asciiTheme="majorHAnsi" w:eastAsia="Times New Roman" w:hAnsiTheme="majorHAnsi" w:cstheme="majorHAnsi"/>
+                <w:color w:val="000000"/>
+              </w:rPr>
+              <w:t>Subramaniyam</w:t>
+            </w:r>
           </w:p>
         </w:tc>
       </w:tr>
@@ -6926,106 +6818,14 @@
                 <w:rFonts w:asciiTheme="majorHAnsi" w:eastAsia="Times New Roman" w:hAnsiTheme="majorHAnsi" w:cstheme="majorHAnsi"/>
                 <w:color w:val="000000"/>
               </w:rPr>
-              <w:t>Email</w:t>
-            </w:r>
-            <w:r>
-              <w:rPr>
-                <w:rFonts w:asciiTheme="majorHAnsi" w:eastAsia="Times New Roman" w:hAnsiTheme="majorHAnsi" w:cstheme="majorHAnsi"/>
-                <w:color w:val="000000"/>
-              </w:rPr>
-              <w:t xml:space="preserve">: </w:t>
-            </w:r>
-          </w:p>
-        </w:tc>
-      </w:tr>
-      <w:tr>
-        <w:trPr>
-          <w:trHeight w:val="500"/>
-        </w:trPr>
-        <w:tc>
-          <w:tcPr>
-            <w:tcW w:w="855" w:type="dxa"/>
-            <w:tcBorders>
-              <w:top w:val="nil"/>
-              <w:left w:val="single" w:sz="4" w:space="0" w:color="BFBFBF"/>
-              <w:bottom w:val="single" w:sz="4" w:space="0" w:color="BFBFBF"/>
-              <w:right w:val="nil"/>
-            </w:tcBorders>
-            <w:shd w:val="clear" w:color="000000" w:fill="ADADAD"/>
-            <w:vAlign w:val="center"/>
-          </w:tcPr>
-          <w:p>
-            <w:pPr>
-              <w:rPr>
-                <w:rFonts w:asciiTheme="majorHAnsi" w:eastAsia="Times New Roman" w:hAnsiTheme="majorHAnsi" w:cstheme="majorHAnsi"/>
-                <w:color w:val="000000"/>
-              </w:rPr>
-            </w:pPr>
-          </w:p>
-        </w:tc>
-        <w:tc>
-          <w:tcPr>
-            <w:tcW w:w="630" w:type="dxa"/>
-            <w:tcBorders>
-              <w:top w:val="nil"/>
-              <w:left w:val="single" w:sz="4" w:space="0" w:color="BFBFBF"/>
-              <w:bottom w:val="single" w:sz="4" w:space="0" w:color="BFBFBF"/>
-              <w:right w:val="single" w:sz="4" w:space="0" w:color="BFBFBF"/>
-            </w:tcBorders>
-            <w:shd w:val="clear" w:color="000000" w:fill="94DCF8"/>
-            <w:noWrap/>
-            <w:vAlign w:val="center"/>
-          </w:tcPr>
-          <w:p>
-            <w:pPr>
-              <w:jc w:val="center"/>
-              <w:rPr>
-                <w:rFonts w:asciiTheme="majorHAnsi" w:eastAsia="Times New Roman" w:hAnsiTheme="majorHAnsi" w:cstheme="majorHAnsi"/>
-                <w:color w:val="000000"/>
-              </w:rPr>
-            </w:pPr>
-            <w:r>
-              <w:rPr>
-                <w:rFonts w:asciiTheme="majorHAnsi" w:eastAsia="Times New Roman" w:hAnsiTheme="majorHAnsi" w:cstheme="majorHAnsi"/>
-                <w:color w:val="000000"/>
-              </w:rPr>
-              <w:t>4</w:t>
-            </w:r>
-          </w:p>
-        </w:tc>
-        <w:tc>
-          <w:tcPr>
-            <w:tcW w:w="6789" w:type="dxa"/>
-            <w:gridSpan w:val="4"/>
-            <w:tcBorders>
-              <w:top w:val="single" w:sz="4" w:space="0" w:color="BFBFBF"/>
-              <w:left w:val="nil"/>
-              <w:bottom w:val="single" w:sz="4" w:space="0" w:color="BFBFBF"/>
-              <w:right w:val="single" w:sz="4" w:space="0" w:color="BFBFBF"/>
-            </w:tcBorders>
-            <w:shd w:val="clear" w:color="auto" w:fill="auto"/>
-            <w:vAlign w:val="center"/>
-          </w:tcPr>
-          <w:p>
-            <w:pPr>
-              <w:rPr>
-                <w:rFonts w:asciiTheme="majorHAnsi" w:eastAsia="Times New Roman" w:hAnsiTheme="majorHAnsi" w:cstheme="majorHAnsi"/>
-                <w:color w:val="000000"/>
-              </w:rPr>
-            </w:pPr>
-            <w:r>
-              <w:rPr>
-                <w:rFonts w:asciiTheme="majorHAnsi" w:eastAsia="Times New Roman" w:hAnsiTheme="majorHAnsi" w:cstheme="majorHAnsi"/>
-                <w:color w:val="000000"/>
-              </w:rPr>
-              <w:t>Phone</w:t>
-            </w:r>
-            <w:r>
-              <w:rPr>
-                <w:rFonts w:asciiTheme="majorHAnsi" w:eastAsia="Times New Roman" w:hAnsiTheme="majorHAnsi" w:cstheme="majorHAnsi"/>
-                <w:color w:val="000000"/>
-              </w:rPr>
-              <w:t xml:space="preserve">: </w:t>
+              <w:t xml:space="preserve">Email: </w:t>
+            </w:r>
+            <w:r>
+              <w:rPr>
+                <w:rFonts w:asciiTheme="majorHAnsi" w:eastAsia="Times New Roman" w:hAnsiTheme="majorHAnsi" w:cstheme="majorHAnsi"/>
+                <w:color w:val="000000"/>
+              </w:rPr>
+              <w:t>invalid-email</w:t>
             </w:r>
           </w:p>
         </w:tc>
@@ -7180,6 +6980,12 @@
                 <w:color w:val="000000"/>
               </w:rPr>
             </w:pPr>
+            <w:r>
+              <w:rPr>
+                <w:rFonts w:asciiTheme="majorHAnsi" w:hAnsiTheme="majorHAnsi" w:cstheme="majorHAnsi"/>
+              </w:rPr>
+              <w:t>Open the Form.io demo application</w:t>
+            </w:r>
           </w:p>
         </w:tc>
       </w:tr>
@@ -7267,6 +7073,26 @@
                 <w:color w:val="000000"/>
               </w:rPr>
             </w:pPr>
+            <w:r>
+              <w:rPr>
+                <w:rFonts w:asciiTheme="majorHAnsi" w:hAnsiTheme="majorHAnsi" w:cstheme="majorHAnsi"/>
+              </w:rPr>
+              <w:t xml:space="preserve">Navigate to the </w:t>
+            </w:r>
+            <w:r>
+              <w:rPr>
+                <w:rStyle w:val="Strong"/>
+                <w:rFonts w:asciiTheme="majorHAnsi" w:hAnsiTheme="majorHAnsi" w:cstheme="majorHAnsi"/>
+              </w:rPr>
+              <w:t xml:space="preserve">Simple </w:t>
+            </w:r>
+            <w:r>
+              <w:rPr>
+                <w:rStyle w:val="Strong"/>
+                <w:rFonts w:asciiTheme="majorHAnsi" w:hAnsiTheme="majorHAnsi" w:cstheme="majorHAnsi"/>
+              </w:rPr>
+              <w:t>Form</w:t>
+            </w:r>
           </w:p>
         </w:tc>
       </w:tr>
@@ -7354,6 +7180,25 @@
                 <w:color w:val="000000"/>
               </w:rPr>
             </w:pPr>
+            <w:r>
+              <w:rPr>
+                <w:rFonts w:asciiTheme="majorHAnsi" w:hAnsiTheme="majorHAnsi" w:cstheme="majorHAnsi"/>
+              </w:rPr>
+              <w:t xml:space="preserve">Enter a valid value in the </w:t>
+            </w:r>
+            <w:r>
+              <w:rPr>
+                <w:rStyle w:val="Strong"/>
+                <w:rFonts w:asciiTheme="majorHAnsi" w:hAnsiTheme="majorHAnsi" w:cstheme="majorHAnsi"/>
+              </w:rPr>
+              <w:t>First Name</w:t>
+            </w:r>
+            <w:r>
+              <w:rPr>
+                <w:rFonts w:asciiTheme="majorHAnsi" w:hAnsiTheme="majorHAnsi" w:cstheme="majorHAnsi"/>
+              </w:rPr>
+              <w:t xml:space="preserve"> field</w:t>
+            </w:r>
           </w:p>
         </w:tc>
       </w:tr>
@@ -7441,6 +7286,25 @@
                 <w:color w:val="000000"/>
               </w:rPr>
             </w:pPr>
+            <w:r>
+              <w:rPr>
+                <w:rFonts w:asciiTheme="majorHAnsi" w:hAnsiTheme="majorHAnsi" w:cstheme="majorHAnsi"/>
+              </w:rPr>
+              <w:t xml:space="preserve">Enter a valid value in the </w:t>
+            </w:r>
+            <w:r>
+              <w:rPr>
+                <w:rStyle w:val="Strong"/>
+                <w:rFonts w:asciiTheme="majorHAnsi" w:hAnsiTheme="majorHAnsi" w:cstheme="majorHAnsi"/>
+              </w:rPr>
+              <w:t>Last Name</w:t>
+            </w:r>
+            <w:r>
+              <w:rPr>
+                <w:rFonts w:asciiTheme="majorHAnsi" w:hAnsiTheme="majorHAnsi" w:cstheme="majorHAnsi"/>
+              </w:rPr>
+              <w:t xml:space="preserve"> field</w:t>
+            </w:r>
           </w:p>
         </w:tc>
       </w:tr>
@@ -7528,6 +7392,121 @@
                 <w:color w:val="000000"/>
               </w:rPr>
             </w:pPr>
+            <w:r>
+              <w:rPr>
+                <w:rFonts w:asciiTheme="majorHAnsi" w:hAnsiTheme="majorHAnsi" w:cstheme="majorHAnsi"/>
+              </w:rPr>
+              <w:t xml:space="preserve">Enter an invalid email address in the </w:t>
+            </w:r>
+            <w:r>
+              <w:rPr>
+                <w:rStyle w:val="Strong"/>
+                <w:rFonts w:asciiTheme="majorHAnsi" w:hAnsiTheme="majorHAnsi" w:cstheme="majorHAnsi"/>
+              </w:rPr>
+              <w:t>Email</w:t>
+            </w:r>
+            <w:r>
+              <w:rPr>
+                <w:rFonts w:asciiTheme="majorHAnsi" w:hAnsiTheme="majorHAnsi" w:cstheme="majorHAnsi"/>
+              </w:rPr>
+              <w:t xml:space="preserve"> field</w:t>
+            </w:r>
+          </w:p>
+        </w:tc>
+      </w:tr>
+      <w:tr>
+        <w:trPr>
+          <w:trHeight w:val="500"/>
+        </w:trPr>
+        <w:tc>
+          <w:tcPr>
+            <w:tcW w:w="855" w:type="dxa"/>
+            <w:tcBorders>
+              <w:top w:val="nil"/>
+              <w:left w:val="single" w:sz="4" w:space="0" w:color="BFBFBF"/>
+              <w:bottom w:val="single" w:sz="4" w:space="0" w:color="BFBFBF"/>
+              <w:right w:val="nil"/>
+            </w:tcBorders>
+            <w:shd w:val="clear" w:color="000000" w:fill="ADADAD"/>
+            <w:vAlign w:val="center"/>
+          </w:tcPr>
+          <w:p>
+            <w:pPr>
+              <w:rPr>
+                <w:rFonts w:asciiTheme="majorHAnsi" w:eastAsia="Times New Roman" w:hAnsiTheme="majorHAnsi" w:cstheme="majorHAnsi"/>
+                <w:color w:val="000000"/>
+              </w:rPr>
+            </w:pPr>
+          </w:p>
+        </w:tc>
+        <w:tc>
+          <w:tcPr>
+            <w:tcW w:w="630" w:type="dxa"/>
+            <w:tcBorders>
+              <w:top w:val="nil"/>
+              <w:left w:val="single" w:sz="4" w:space="0" w:color="BFBFBF"/>
+              <w:bottom w:val="single" w:sz="4" w:space="0" w:color="BFBFBF"/>
+              <w:right w:val="single" w:sz="4" w:space="0" w:color="BFBFBF"/>
+            </w:tcBorders>
+            <w:shd w:val="clear" w:color="000000" w:fill="94DCF8"/>
+            <w:noWrap/>
+            <w:vAlign w:val="center"/>
+          </w:tcPr>
+          <w:p>
+            <w:pPr>
+              <w:jc w:val="center"/>
+              <w:rPr>
+                <w:rFonts w:asciiTheme="majorHAnsi" w:eastAsia="Times New Roman" w:hAnsiTheme="majorHAnsi" w:cstheme="majorHAnsi"/>
+                <w:color w:val="000000"/>
+              </w:rPr>
+            </w:pPr>
+            <w:r>
+              <w:rPr>
+                <w:rFonts w:asciiTheme="majorHAnsi" w:eastAsia="Times New Roman" w:hAnsiTheme="majorHAnsi" w:cstheme="majorHAnsi"/>
+                <w:color w:val="000000"/>
+              </w:rPr>
+              <w:t>6</w:t>
+            </w:r>
+          </w:p>
+        </w:tc>
+        <w:tc>
+          <w:tcPr>
+            <w:tcW w:w="6789" w:type="dxa"/>
+            <w:gridSpan w:val="4"/>
+            <w:tcBorders>
+              <w:top w:val="single" w:sz="4" w:space="0" w:color="BFBFBF"/>
+              <w:left w:val="nil"/>
+              <w:bottom w:val="single" w:sz="4" w:space="0" w:color="BFBFBF"/>
+              <w:right w:val="single" w:sz="4" w:space="0" w:color="BFBFBF"/>
+            </w:tcBorders>
+            <w:shd w:val="clear" w:color="auto" w:fill="auto"/>
+            <w:vAlign w:val="center"/>
+          </w:tcPr>
+          <w:p>
+            <w:pPr>
+              <w:rPr>
+                <w:rFonts w:asciiTheme="majorHAnsi" w:hAnsiTheme="majorHAnsi" w:cstheme="majorHAnsi"/>
+              </w:rPr>
+            </w:pPr>
+            <w:r>
+              <w:rPr>
+                <w:rFonts w:asciiTheme="majorHAnsi" w:hAnsiTheme="majorHAnsi" w:cstheme="majorHAnsi"/>
+              </w:rPr>
+              <w:t xml:space="preserve">Click the </w:t>
+            </w:r>
+            <w:r>
+              <w:rPr>
+                <w:rStyle w:val="Strong"/>
+                <w:rFonts w:asciiTheme="majorHAnsi" w:hAnsiTheme="majorHAnsi" w:cstheme="majorHAnsi"/>
+              </w:rPr>
+              <w:t>Submit</w:t>
+            </w:r>
+            <w:r>
+              <w:rPr>
+                <w:rFonts w:asciiTheme="majorHAnsi" w:hAnsiTheme="majorHAnsi" w:cstheme="majorHAnsi"/>
+              </w:rPr>
+              <w:t xml:space="preserve"> button</w:t>
+            </w:r>
           </w:p>
         </w:tc>
       </w:tr>
@@ -7685,9 +7664,92 @@
             <w:r>
               <w:rPr>
                 <w:rFonts w:asciiTheme="majorHAnsi" w:hAnsiTheme="majorHAnsi" w:cstheme="majorHAnsi"/>
-                <w:i/>
-              </w:rPr>
-              <w:t>The form should be submitted successfully AND no validation error messages should be visible</w:t>
+              </w:rPr>
+              <w:t>Email validation error message should be displayed</w:t>
+            </w:r>
+          </w:p>
+        </w:tc>
+      </w:tr>
+      <w:tr>
+        <w:trPr>
+          <w:trHeight w:val="500"/>
+        </w:trPr>
+        <w:tc>
+          <w:tcPr>
+            <w:tcW w:w="855" w:type="dxa"/>
+            <w:tcBorders>
+              <w:top w:val="nil"/>
+              <w:left w:val="single" w:sz="4" w:space="0" w:color="BFBFBF"/>
+              <w:bottom w:val="single" w:sz="4" w:space="0" w:color="BFBFBF"/>
+              <w:right w:val="nil"/>
+            </w:tcBorders>
+            <w:shd w:val="clear" w:color="000000" w:fill="ADADAD"/>
+            <w:vAlign w:val="center"/>
+          </w:tcPr>
+          <w:p>
+            <w:pPr>
+              <w:rPr>
+                <w:rFonts w:asciiTheme="majorHAnsi" w:eastAsia="Times New Roman" w:hAnsiTheme="majorHAnsi" w:cstheme="majorHAnsi"/>
+                <w:color w:val="000000"/>
+              </w:rPr>
+            </w:pPr>
+          </w:p>
+        </w:tc>
+        <w:tc>
+          <w:tcPr>
+            <w:tcW w:w="630" w:type="dxa"/>
+            <w:tcBorders>
+              <w:top w:val="nil"/>
+              <w:left w:val="single" w:sz="4" w:space="0" w:color="BFBFBF"/>
+              <w:bottom w:val="single" w:sz="4" w:space="0" w:color="BFBFBF"/>
+              <w:right w:val="single" w:sz="4" w:space="0" w:color="BFBFBF"/>
+            </w:tcBorders>
+            <w:shd w:val="clear" w:color="000000" w:fill="94DCF8"/>
+            <w:noWrap/>
+            <w:vAlign w:val="center"/>
+          </w:tcPr>
+          <w:p>
+            <w:pPr>
+              <w:jc w:val="center"/>
+              <w:rPr>
+                <w:rFonts w:asciiTheme="majorHAnsi" w:eastAsia="Times New Roman" w:hAnsiTheme="majorHAnsi" w:cstheme="majorHAnsi"/>
+                <w:color w:val="000000"/>
+              </w:rPr>
+            </w:pPr>
+            <w:r>
+              <w:rPr>
+                <w:rFonts w:asciiTheme="majorHAnsi" w:eastAsia="Times New Roman" w:hAnsiTheme="majorHAnsi" w:cstheme="majorHAnsi"/>
+                <w:color w:val="000000"/>
+              </w:rPr>
+              <w:t>2</w:t>
+            </w:r>
+          </w:p>
+        </w:tc>
+        <w:tc>
+          <w:tcPr>
+            <w:tcW w:w="6789" w:type="dxa"/>
+            <w:gridSpan w:val="4"/>
+            <w:tcBorders>
+              <w:top w:val="single" w:sz="4" w:space="0" w:color="BFBFBF"/>
+              <w:left w:val="nil"/>
+              <w:bottom w:val="single" w:sz="4" w:space="0" w:color="BFBFBF"/>
+              <w:right w:val="single" w:sz="4" w:space="0" w:color="BFBFBF"/>
+            </w:tcBorders>
+            <w:shd w:val="clear" w:color="auto" w:fill="auto"/>
+            <w:vAlign w:val="center"/>
+          </w:tcPr>
+          <w:p>
+            <w:pPr>
+              <w:jc w:val="both"/>
+              <w:rPr>
+                <w:rFonts w:asciiTheme="majorHAnsi" w:hAnsiTheme="majorHAnsi" w:cstheme="majorHAnsi"/>
+              </w:rPr>
+            </w:pPr>
+            <w:r>
+              <w:rPr>
+                <w:rFonts w:asciiTheme="majorHAnsi" w:hAnsiTheme="majorHAnsi" w:cstheme="majorHAnsi"/>
+              </w:rPr>
+              <w:t>The form should not be submitted</w:t>
             </w:r>
           </w:p>
         </w:tc>
@@ -7782,7 +7844,100 @@
                 <w:rFonts w:asciiTheme="majorHAnsi" w:eastAsia="Times New Roman" w:hAnsiTheme="majorHAnsi" w:cstheme="majorHAnsi"/>
                 <w:color w:val="000000"/>
               </w:rPr>
-              <w:t>Passed</w:t>
+              <w:t>Failed</w:t>
+            </w:r>
+          </w:p>
+        </w:tc>
+      </w:tr>
+      <w:tr>
+        <w:trPr>
+          <w:trHeight w:val="576"/>
+        </w:trPr>
+        <w:tc>
+          <w:tcPr>
+            <w:tcW w:w="855" w:type="dxa"/>
+            <w:tcBorders>
+              <w:top w:val="single" w:sz="4" w:space="0" w:color="BFBFBF"/>
+              <w:left w:val="single" w:sz="4" w:space="0" w:color="BFBFBF"/>
+              <w:bottom w:val="single" w:sz="4" w:space="0" w:color="BFBFBF"/>
+              <w:right w:val="single" w:sz="4" w:space="0" w:color="BFBFBF"/>
+            </w:tcBorders>
+            <w:shd w:val="clear" w:color="000000" w:fill="0C769E"/>
+            <w:noWrap/>
+            <w:vAlign w:val="center"/>
+          </w:tcPr>
+          <w:p>
+            <w:pPr>
+              <w:jc w:val="center"/>
+              <w:rPr>
+                <w:rFonts w:asciiTheme="majorHAnsi" w:eastAsia="Times New Roman" w:hAnsiTheme="majorHAnsi" w:cstheme="majorHAnsi"/>
+                <w:color w:val="FFFFFF"/>
+              </w:rPr>
+            </w:pPr>
+            <w:r>
+              <w:rPr>
+                <w:rFonts w:asciiTheme="majorHAnsi" w:eastAsia="Times New Roman" w:hAnsiTheme="majorHAnsi" w:cstheme="majorHAnsi"/>
+                <w:color w:val="FFFFFF"/>
+              </w:rPr>
+              <w:lastRenderedPageBreak/>
+              <w:t>8</w:t>
+            </w:r>
+          </w:p>
+        </w:tc>
+        <w:tc>
+          <w:tcPr>
+            <w:tcW w:w="1907" w:type="dxa"/>
+            <w:gridSpan w:val="3"/>
+            <w:tcBorders>
+              <w:top w:val="single" w:sz="4" w:space="0" w:color="BFBFBF"/>
+              <w:left w:val="nil"/>
+              <w:bottom w:val="single" w:sz="4" w:space="0" w:color="BFBFBF"/>
+              <w:right w:val="single" w:sz="4" w:space="0" w:color="BFBFBF"/>
+            </w:tcBorders>
+            <w:shd w:val="clear" w:color="000000" w:fill="CAEDFB"/>
+            <w:vAlign w:val="center"/>
+          </w:tcPr>
+          <w:p>
+            <w:pPr>
+              <w:rPr>
+                <w:rFonts w:asciiTheme="majorHAnsi" w:eastAsia="Times New Roman" w:hAnsiTheme="majorHAnsi" w:cstheme="majorHAnsi"/>
+                <w:color w:val="000000"/>
+              </w:rPr>
+            </w:pPr>
+            <w:r>
+              <w:rPr>
+                <w:rFonts w:asciiTheme="majorHAnsi" w:eastAsia="Times New Roman" w:hAnsiTheme="majorHAnsi" w:cstheme="majorHAnsi"/>
+                <w:color w:val="000000"/>
+              </w:rPr>
+              <w:t>Comments</w:t>
+            </w:r>
+          </w:p>
+        </w:tc>
+        <w:tc>
+          <w:tcPr>
+            <w:tcW w:w="5512" w:type="dxa"/>
+            <w:gridSpan w:val="2"/>
+            <w:tcBorders>
+              <w:top w:val="single" w:sz="4" w:space="0" w:color="BFBFBF"/>
+              <w:left w:val="nil"/>
+              <w:bottom w:val="single" w:sz="4" w:space="0" w:color="BFBFBF"/>
+              <w:right w:val="single" w:sz="4" w:space="0" w:color="BFBFBF"/>
+            </w:tcBorders>
+            <w:shd w:val="clear" w:color="000000" w:fill="FFFFFF"/>
+            <w:vAlign w:val="center"/>
+          </w:tcPr>
+          <w:p>
+            <w:pPr>
+              <w:rPr>
+                <w:rFonts w:asciiTheme="majorHAnsi" w:eastAsia="Times New Roman" w:hAnsiTheme="majorHAnsi" w:cstheme="majorHAnsi"/>
+                <w:color w:val="000000"/>
+              </w:rPr>
+            </w:pPr>
+            <w:r>
+              <w:rPr>
+                <w:rFonts w:asciiTheme="majorHAnsi" w:hAnsiTheme="majorHAnsi" w:cstheme="majorHAnsi"/>
+              </w:rPr>
+              <w:t>submission not blocked in demo application</w:t>
             </w:r>
           </w:p>
         </w:tc>
@@ -22324,6 +22479,35 @@
       <w:u w:val="single"/>
     </w:rPr>
   </w:style>
+  <w:style w:type="character" w:styleId="HTMLCode">
+    <w:name w:val="HTML Code"/>
+    <w:basedOn w:val="DefaultParagraphFont"/>
+    <w:uiPriority w:val="99"/>
+    <w:semiHidden/>
+    <w:unhideWhenUsed/>
+    <w:rsid w:val="00AB7109"/>
+    <w:rPr>
+      <w:rFonts w:ascii="Courier New" w:eastAsia="Times New Roman" w:hAnsi="Courier New" w:cs="Courier New"/>
+      <w:sz w:val="20"/>
+      <w:szCs w:val="20"/>
+    </w:rPr>
+  </w:style>
+  <w:style w:type="paragraph" w:styleId="NormalWeb">
+    <w:name w:val="Normal (Web)"/>
+    <w:basedOn w:val="Normal"/>
+    <w:uiPriority w:val="99"/>
+    <w:unhideWhenUsed/>
+    <w:rsid w:val="00AB7109"/>
+    <w:pPr>
+      <w:spacing w:before="100" w:beforeAutospacing="1" w:after="100" w:afterAutospacing="1" w:line="240" w:lineRule="auto"/>
+    </w:pPr>
+    <w:rPr>
+      <w:rFonts w:ascii="Times New Roman" w:eastAsia="Times New Roman" w:hAnsi="Times New Roman" w:cs="Times New Roman"/>
+      <w:sz w:val="24"/>
+      <w:szCs w:val="24"/>
+      <w:lang w:val="en-GB" w:eastAsia="en-GB"/>
+    </w:rPr>
+  </w:style>
 </w:styles>
 </file>
 
@@ -23353,7 +23537,7 @@
 </file>
 
 <file path=customXml/itemProps2.xml><?xml version="1.0" encoding="utf-8"?>
-<ds:datastoreItem xmlns:ds="http://schemas.openxmlformats.org/officeDocument/2006/customXml" ds:itemID="{7046E47F-71D4-4ADA-8203-6120EE8D35D3}">
+<ds:datastoreItem xmlns:ds="http://schemas.openxmlformats.org/officeDocument/2006/customXml" ds:itemID="{8083005A-E350-480A-BC96-F7B876283A43}">
   <ds:schemaRefs>
     <ds:schemaRef ds:uri="http://schemas.openxmlformats.org/officeDocument/2006/bibliography"/>
   </ds:schemaRefs>

</xml_diff>